<commit_message>
sql ddl and ER diagram
</commit_message>
<xml_diff>
--- a/MIlestone2.docx
+++ b/MIlestone2.docx
@@ -773,21 +773,12 @@
           <w:rFonts w:ascii="Times New Roman" w:eastAsia="Times New Roman" w:hAnsi="Times New Roman" w:cs="Times New Roman"/>
         </w:rPr>
       </w:pPr>
-      <w:bookmarkStart w:id="0" w:name="_GoBack"/>
-      <w:bookmarkEnd w:id="0"/>
       <w:r>
         <w:rPr>
           <w:rFonts w:ascii="Times New Roman" w:eastAsia="Times New Roman" w:hAnsi="Times New Roman" w:cs="Times New Roman"/>
         </w:rPr>
         <w:t xml:space="preserve">We will ingest the data into the database by using python or java cursors to insert the data. </w:t>
       </w:r>
-    </w:p>
-    <w:p>
-      <w:pPr>
-        <w:rPr>
-          <w:rFonts w:ascii="Times New Roman" w:eastAsia="Times New Roman" w:hAnsi="Times New Roman" w:cs="Times New Roman"/>
-        </w:rPr>
-      </w:pPr>
     </w:p>
     <w:p/>
     <w:p>
@@ -1521,7 +1512,312 @@
         <w:t>Check if complete:  Lanqing</w:t>
       </w:r>
     </w:p>
-    <w:p/>
+    <w:p>
+      <w:pPr>
+        <w:spacing w:before="100" w:beforeAutospacing="1" w:after="100" w:afterAutospacing="1"/>
+        <w:textAlignment w:val="baseline"/>
+        <w:rPr>
+          <w:rFonts w:ascii="Arial" w:eastAsia="Times New Roman" w:hAnsi="Arial" w:cs="Arial"/>
+          <w:b/>
+          <w:color w:val="000000"/>
+          <w:sz w:val="22"/>
+          <w:szCs w:val="22"/>
+        </w:rPr>
+      </w:pPr>
+      <w:r>
+        <w:rPr>
+          <w:rFonts w:ascii="Arial" w:eastAsia="Times New Roman" w:hAnsi="Arial" w:cs="Arial"/>
+          <w:b/>
+          <w:color w:val="000000"/>
+          <w:sz w:val="22"/>
+          <w:szCs w:val="22"/>
+        </w:rPr>
+        <w:t>SQL DDL</w:t>
+      </w:r>
+    </w:p>
+    <w:p>
+      <w:pPr>
+        <w:spacing w:before="100" w:beforeAutospacing="1" w:after="100" w:afterAutospacing="1"/>
+        <w:textAlignment w:val="baseline"/>
+        <w:rPr>
+          <w:rFonts w:ascii="Arial" w:eastAsia="Times New Roman" w:hAnsi="Arial" w:cs="Arial"/>
+          <w:color w:val="000000"/>
+          <w:sz w:val="22"/>
+          <w:szCs w:val="22"/>
+        </w:rPr>
+      </w:pPr>
+      <w:r>
+        <w:rPr>
+          <w:rFonts w:ascii="Arial" w:eastAsia="Times New Roman" w:hAnsi="Arial" w:cs="Arial"/>
+          <w:color w:val="000000"/>
+          <w:sz w:val="22"/>
+          <w:szCs w:val="22"/>
+        </w:rPr>
+        <w:t>CREATE TABLE State (</w:t>
+      </w:r>
+    </w:p>
+    <w:p>
+      <w:pPr>
+        <w:spacing w:before="100" w:beforeAutospacing="1" w:after="100" w:afterAutospacing="1"/>
+        <w:textAlignment w:val="baseline"/>
+        <w:rPr>
+          <w:rFonts w:ascii="Arial" w:eastAsia="Times New Roman" w:hAnsi="Arial" w:cs="Arial"/>
+          <w:color w:val="000000"/>
+          <w:sz w:val="22"/>
+          <w:szCs w:val="22"/>
+        </w:rPr>
+      </w:pPr>
+      <w:r>
+        <w:rPr>
+          <w:rFonts w:ascii="Arial" w:eastAsia="Times New Roman" w:hAnsi="Arial" w:cs="Arial"/>
+          <w:color w:val="000000"/>
+          <w:sz w:val="22"/>
+          <w:szCs w:val="22"/>
+        </w:rPr>
+        <w:t>)</w:t>
+      </w:r>
+      <w:bookmarkStart w:id="0" w:name="_GoBack"/>
+      <w:bookmarkEnd w:id="0"/>
+    </w:p>
+    <w:p>
+      <w:pPr>
+        <w:spacing w:before="100" w:beforeAutospacing="1" w:after="100" w:afterAutospacing="1"/>
+        <w:textAlignment w:val="baseline"/>
+        <w:rPr>
+          <w:rFonts w:ascii="Arial" w:eastAsia="Times New Roman" w:hAnsi="Arial" w:cs="Arial"/>
+          <w:color w:val="000000"/>
+          <w:sz w:val="22"/>
+          <w:szCs w:val="22"/>
+        </w:rPr>
+      </w:pPr>
+      <w:r>
+        <w:rPr>
+          <w:rFonts w:ascii="Arial" w:eastAsia="Times New Roman" w:hAnsi="Arial" w:cs="Arial"/>
+          <w:color w:val="000000"/>
+          <w:sz w:val="22"/>
+          <w:szCs w:val="22"/>
+        </w:rPr>
+        <w:t>CREATE TABLE CaseRate (</w:t>
+      </w:r>
+    </w:p>
+    <w:p>
+      <w:pPr>
+        <w:spacing w:before="100" w:beforeAutospacing="1" w:after="100" w:afterAutospacing="1"/>
+        <w:textAlignment w:val="baseline"/>
+        <w:rPr>
+          <w:rFonts w:ascii="Arial" w:eastAsia="Times New Roman" w:hAnsi="Arial" w:cs="Arial"/>
+          <w:color w:val="000000"/>
+          <w:sz w:val="22"/>
+          <w:szCs w:val="22"/>
+        </w:rPr>
+      </w:pPr>
+      <w:r>
+        <w:rPr>
+          <w:rFonts w:ascii="Arial" w:eastAsia="Times New Roman" w:hAnsi="Arial" w:cs="Arial"/>
+          <w:color w:val="000000"/>
+          <w:sz w:val="22"/>
+          <w:szCs w:val="22"/>
+        </w:rPr>
+        <w:t>)</w:t>
+      </w:r>
+    </w:p>
+    <w:p>
+      <w:pPr>
+        <w:spacing w:before="100" w:beforeAutospacing="1" w:after="100" w:afterAutospacing="1"/>
+        <w:textAlignment w:val="baseline"/>
+        <w:rPr>
+          <w:rFonts w:ascii="Arial" w:eastAsia="Times New Roman" w:hAnsi="Arial" w:cs="Arial"/>
+          <w:color w:val="000000"/>
+          <w:sz w:val="22"/>
+          <w:szCs w:val="22"/>
+        </w:rPr>
+      </w:pPr>
+      <w:r>
+        <w:rPr>
+          <w:rFonts w:ascii="Arial" w:eastAsia="Times New Roman" w:hAnsi="Arial" w:cs="Arial"/>
+          <w:color w:val="000000"/>
+          <w:sz w:val="22"/>
+          <w:szCs w:val="22"/>
+        </w:rPr>
+        <w:t>CREATE TABLE CaseCount (</w:t>
+      </w:r>
+    </w:p>
+    <w:p>
+      <w:pPr>
+        <w:spacing w:before="100" w:beforeAutospacing="1" w:after="100" w:afterAutospacing="1"/>
+        <w:textAlignment w:val="baseline"/>
+        <w:rPr>
+          <w:rFonts w:ascii="Arial" w:eastAsia="Times New Roman" w:hAnsi="Arial" w:cs="Arial"/>
+          <w:color w:val="000000"/>
+          <w:sz w:val="22"/>
+          <w:szCs w:val="22"/>
+        </w:rPr>
+      </w:pPr>
+      <w:r>
+        <w:rPr>
+          <w:rFonts w:ascii="Arial" w:eastAsia="Times New Roman" w:hAnsi="Arial" w:cs="Arial"/>
+          <w:color w:val="000000"/>
+          <w:sz w:val="22"/>
+          <w:szCs w:val="22"/>
+        </w:rPr>
+        <w:t>)</w:t>
+      </w:r>
+    </w:p>
+    <w:p>
+      <w:pPr>
+        <w:spacing w:before="100" w:beforeAutospacing="1" w:after="100" w:afterAutospacing="1"/>
+        <w:textAlignment w:val="baseline"/>
+        <w:rPr>
+          <w:rFonts w:ascii="Arial" w:eastAsia="Times New Roman" w:hAnsi="Arial" w:cs="Arial"/>
+          <w:color w:val="000000"/>
+          <w:sz w:val="22"/>
+          <w:szCs w:val="22"/>
+        </w:rPr>
+      </w:pPr>
+      <w:r>
+        <w:rPr>
+          <w:rFonts w:ascii="Arial" w:eastAsia="Times New Roman" w:hAnsi="Arial" w:cs="Arial"/>
+          <w:color w:val="000000"/>
+          <w:sz w:val="22"/>
+          <w:szCs w:val="22"/>
+        </w:rPr>
+        <w:t>CREATE TABLE CasePredict(</w:t>
+      </w:r>
+    </w:p>
+    <w:p>
+      <w:pPr>
+        <w:spacing w:before="100" w:beforeAutospacing="1" w:after="100" w:afterAutospacing="1"/>
+        <w:textAlignment w:val="baseline"/>
+        <w:rPr>
+          <w:rFonts w:ascii="Arial" w:eastAsia="Times New Roman" w:hAnsi="Arial" w:cs="Arial"/>
+          <w:color w:val="000000"/>
+          <w:sz w:val="22"/>
+          <w:szCs w:val="22"/>
+        </w:rPr>
+      </w:pPr>
+      <w:r>
+        <w:rPr>
+          <w:rFonts w:ascii="Arial" w:eastAsia="Times New Roman" w:hAnsi="Arial" w:cs="Arial"/>
+          <w:color w:val="000000"/>
+          <w:sz w:val="22"/>
+          <w:szCs w:val="22"/>
+        </w:rPr>
+        <w:t>)</w:t>
+      </w:r>
+    </w:p>
+    <w:p>
+      <w:pPr>
+        <w:spacing w:before="100" w:beforeAutospacing="1" w:after="100" w:afterAutospacing="1"/>
+        <w:textAlignment w:val="baseline"/>
+        <w:rPr>
+          <w:rFonts w:ascii="Arial" w:eastAsia="Times New Roman" w:hAnsi="Arial" w:cs="Arial"/>
+          <w:color w:val="000000"/>
+          <w:sz w:val="22"/>
+          <w:szCs w:val="22"/>
+        </w:rPr>
+      </w:pPr>
+    </w:p>
+    <w:p>
+      <w:pPr>
+        <w:spacing w:before="100" w:beforeAutospacing="1" w:after="100" w:afterAutospacing="1"/>
+        <w:textAlignment w:val="baseline"/>
+        <w:rPr>
+          <w:rFonts w:ascii="Arial" w:eastAsia="Times New Roman" w:hAnsi="Arial" w:cs="Arial"/>
+          <w:b/>
+          <w:color w:val="000000"/>
+          <w:sz w:val="22"/>
+          <w:szCs w:val="22"/>
+        </w:rPr>
+      </w:pPr>
+      <w:r>
+        <w:rPr>
+          <w:rFonts w:ascii="Arial" w:eastAsia="Times New Roman" w:hAnsi="Arial" w:cs="Arial"/>
+          <w:b/>
+          <w:color w:val="000000"/>
+          <w:sz w:val="22"/>
+          <w:szCs w:val="22"/>
+        </w:rPr>
+        <w:t>NoSql – MongoDB</w:t>
+      </w:r>
+    </w:p>
+    <w:p>
+      <w:pPr>
+        <w:spacing w:before="100" w:beforeAutospacing="1" w:after="100" w:afterAutospacing="1"/>
+        <w:textAlignment w:val="baseline"/>
+        <w:rPr>
+          <w:rFonts w:ascii="Arial" w:eastAsia="Times New Roman" w:hAnsi="Arial" w:cs="Arial"/>
+          <w:color w:val="000000"/>
+          <w:sz w:val="22"/>
+          <w:szCs w:val="22"/>
+        </w:rPr>
+      </w:pPr>
+      <w:r>
+        <w:rPr>
+          <w:rFonts w:ascii="Arial" w:eastAsia="Times New Roman" w:hAnsi="Arial" w:cs="Arial"/>
+          <w:color w:val="000000"/>
+          <w:sz w:val="22"/>
+          <w:szCs w:val="22"/>
+        </w:rPr>
+        <w:t xml:space="preserve">Collections : notices, links </w:t>
+      </w:r>
+    </w:p>
+    <w:p>
+      <w:pPr>
+        <w:spacing w:before="100" w:beforeAutospacing="1" w:after="100" w:afterAutospacing="1"/>
+        <w:textAlignment w:val="baseline"/>
+        <w:rPr>
+          <w:rFonts w:ascii="Arial" w:eastAsia="Times New Roman" w:hAnsi="Arial" w:cs="Arial"/>
+          <w:color w:val="000000"/>
+          <w:sz w:val="22"/>
+          <w:szCs w:val="22"/>
+        </w:rPr>
+      </w:pPr>
+    </w:p>
+    <w:p>
+      <w:pPr>
+        <w:spacing w:before="100" w:beforeAutospacing="1" w:after="100" w:afterAutospacing="1"/>
+        <w:textAlignment w:val="baseline"/>
+        <w:rPr>
+          <w:rFonts w:ascii="Arial" w:eastAsia="Times New Roman" w:hAnsi="Arial" w:cs="Arial"/>
+          <w:color w:val="000000"/>
+          <w:sz w:val="22"/>
+          <w:szCs w:val="22"/>
+        </w:rPr>
+      </w:pPr>
+    </w:p>
+    <w:p>
+      <w:pPr>
+        <w:spacing w:before="100" w:beforeAutospacing="1" w:after="100" w:afterAutospacing="1"/>
+        <w:textAlignment w:val="baseline"/>
+        <w:rPr>
+          <w:rFonts w:ascii="Arial" w:eastAsia="Times New Roman" w:hAnsi="Arial" w:cs="Arial"/>
+          <w:b/>
+          <w:color w:val="000000"/>
+          <w:sz w:val="22"/>
+          <w:szCs w:val="22"/>
+        </w:rPr>
+      </w:pPr>
+      <w:r>
+        <w:rPr>
+          <w:rFonts w:ascii="Arial" w:eastAsia="Times New Roman" w:hAnsi="Arial" w:cs="Arial"/>
+          <w:b/>
+          <w:color w:val="000000"/>
+          <w:sz w:val="22"/>
+          <w:szCs w:val="22"/>
+        </w:rPr>
+        <w:t>ER</w:t>
+      </w:r>
+      <w:r>
+        <w:rPr>
+          <w:rFonts w:ascii="Arial" w:eastAsia="Times New Roman" w:hAnsi="Arial" w:cs="Arial"/>
+          <w:b/>
+          <w:color w:val="000000"/>
+          <w:sz w:val="22"/>
+          <w:szCs w:val="22"/>
+        </w:rPr>
+        <w:t xml:space="preserve"> Diagram </w:t>
+      </w:r>
+    </w:p>
     <w:sectPr>
       <w:pgSz w:w="12240" w:h="15840"/>
       <w:pgMar w:top="1440" w:right="1440" w:bottom="1440" w:left="1440" w:header="720" w:footer="720" w:gutter="0"/>

</xml_diff>

<commit_message>
update Milestone2 - change DLL and put in ER diagram
</commit_message>
<xml_diff>
--- a/MIlestone2.docx
+++ b/MIlestone2.docx
@@ -54,7 +54,19 @@
         <w:t xml:space="preserve">number </w:t>
       </w:r>
       <w:r>
-        <w:t xml:space="preserve">of cases, the rate of cases per week, CDC travel notices, and a rough number of Zika in the future in a given region. </w:t>
+        <w:t>of c</w:t>
+      </w:r>
+      <w:r>
+        <w:t>ases, the rate of cases per month</w:t>
+      </w:r>
+      <w:r>
+        <w:t>, CDC travel notices, and a rough number of Zika</w:t>
+      </w:r>
+      <w:r>
+        <w:t xml:space="preserve"> case</w:t>
+      </w:r>
+      <w:r>
+        <w:t xml:space="preserve"> in the future in a given region. </w:t>
       </w:r>
     </w:p>
     <w:p/>
@@ -245,6 +257,51 @@
     </w:p>
     <w:p>
       <w:pPr>
+        <w:pStyle w:val="ListParagraph"/>
+        <w:numPr>
+          <w:ilvl w:val="0"/>
+          <w:numId w:val="13"/>
+        </w:numPr>
+        <w:rPr>
+          <w:rFonts w:ascii="Times New Roman" w:eastAsia="Times New Roman" w:hAnsi="Times New Roman" w:cs="Times New Roman"/>
+        </w:rPr>
+      </w:pPr>
+      <w:r>
+        <w:rPr>
+          <w:rFonts w:ascii="Times New Roman" w:eastAsia="Times New Roman" w:hAnsi="Times New Roman" w:cs="Times New Roman"/>
+        </w:rPr>
+        <w:t xml:space="preserve">Tedtalk video underneath </w:t>
+      </w:r>
+      <w:r>
+        <w:rPr>
+          <w:rFonts w:ascii="Times New Roman" w:eastAsia="Times New Roman" w:hAnsi="Times New Roman" w:cs="Times New Roman"/>
+        </w:rPr>
+        <w:t xml:space="preserve">map </w:t>
+      </w:r>
+      <w:r>
+        <w:rPr>
+          <w:rFonts w:ascii="Times New Roman" w:eastAsia="Times New Roman" w:hAnsi="Times New Roman" w:cs="Times New Roman"/>
+        </w:rPr>
+        <w:t xml:space="preserve">- </w:t>
+      </w:r>
+      <w:hyperlink r:id="rId5" w:history="1">
+        <w:r>
+          <w:rPr>
+            <w:rStyle w:val="Hyperlink"/>
+            <w:rFonts w:ascii="Times New Roman" w:eastAsia="Times New Roman" w:hAnsi="Times New Roman" w:cs="Times New Roman"/>
+          </w:rPr>
+          <w:t>https://www.youtube.com/watch?v=9qgKOR9vm8g</w:t>
+        </w:r>
+      </w:hyperlink>
+      <w:r>
+        <w:rPr>
+          <w:rFonts w:ascii="Times New Roman" w:eastAsia="Times New Roman" w:hAnsi="Times New Roman" w:cs="Times New Roman"/>
+        </w:rPr>
+        <w:t xml:space="preserve"> </w:t>
+      </w:r>
+    </w:p>
+    <w:p>
+      <w:pPr>
         <w:rPr>
           <w:rFonts w:ascii="Helvetica Neue" w:eastAsia="Times New Roman" w:hAnsi="Helvetica Neue" w:cs="Times New Roman"/>
           <w:b/>
@@ -585,7 +642,7 @@
         </w:rPr>
         <w:t xml:space="preserve"> </w:t>
       </w:r>
-      <w:hyperlink r:id="rId5" w:history="1">
+      <w:hyperlink r:id="rId6" w:history="1">
         <w:r>
           <w:rPr>
             <w:rStyle w:val="Hyperlink"/>
@@ -671,6 +728,7 @@
         <w:rPr>
           <w:rFonts w:ascii="Times New Roman" w:eastAsia="Times New Roman" w:hAnsi="Times New Roman" w:cs="Times New Roman"/>
         </w:rPr>
+        <w:lastRenderedPageBreak/>
         <w:t>So the latitude and longitude of where the mosquitos can go will change (can travel farther north)</w:t>
       </w:r>
     </w:p>
@@ -689,8 +747,34 @@
         <w:rPr>
           <w:rFonts w:ascii="Times New Roman" w:eastAsia="Times New Roman" w:hAnsi="Times New Roman" w:cs="Times New Roman"/>
         </w:rPr>
-        <w:lastRenderedPageBreak/>
         <w:t>Base on count data we have from the states we will probably run a regression using lat/long data, total case count data, Zika case rate data to get a prediction of the number of cases in the state that currently does not have the Zika virus</w:t>
+      </w:r>
+      <w:r>
+        <w:rPr>
+          <w:rFonts w:ascii="Times New Roman" w:eastAsia="Times New Roman" w:hAnsi="Times New Roman" w:cs="Times New Roman"/>
+        </w:rPr>
+        <w:t xml:space="preserve"> -&gt; something like this: </w:t>
+      </w:r>
+      <w:hyperlink r:id="rId7" w:history="1">
+        <w:r>
+          <w:rPr>
+            <w:rStyle w:val="Hyperlink"/>
+            <w:rFonts w:ascii="Times New Roman" w:eastAsia="Times New Roman" w:hAnsi="Times New Roman" w:cs="Times New Roman"/>
+          </w:rPr>
+          <w:t>https://www.google.com/search?q=mosquito+temperature+range&amp;espv=2&amp;source=lnms&amp;tbm=isch&amp;sa=X&amp;ved=0ahUKEwipk7Own9nSAhVIMyYKHY-8DVkQ_AUIBygC&amp;biw=876&amp;bih=699#imgrc=497L3VDWxG69uM</w:t>
+        </w:r>
+      </w:hyperlink>
+      <w:r>
+        <w:rPr>
+          <w:rFonts w:ascii="Times New Roman" w:eastAsia="Times New Roman" w:hAnsi="Times New Roman" w:cs="Times New Roman"/>
+        </w:rPr>
+        <w:t>:</w:t>
+      </w:r>
+      <w:r>
+        <w:rPr>
+          <w:rFonts w:ascii="Times New Roman" w:eastAsia="Times New Roman" w:hAnsi="Times New Roman" w:cs="Times New Roman"/>
+        </w:rPr>
+        <w:t xml:space="preserve"> </w:t>
       </w:r>
     </w:p>
     <w:p>
@@ -717,7 +801,7 @@
           <w:rFonts w:ascii="Times New Roman" w:eastAsia="Times New Roman" w:hAnsi="Times New Roman" w:cs="Times New Roman"/>
         </w:rPr>
       </w:pPr>
-      <w:hyperlink r:id="rId6" w:history="1">
+      <w:hyperlink r:id="rId8" w:history="1">
         <w:r>
           <w:rPr>
             <w:rStyle w:val="Hyperlink"/>
@@ -744,7 +828,7 @@
           <w:rFonts w:ascii="Times New Roman" w:eastAsia="Times New Roman" w:hAnsi="Times New Roman" w:cs="Times New Roman"/>
         </w:rPr>
       </w:pPr>
-      <w:hyperlink r:id="rId7" w:history="1">
+      <w:hyperlink r:id="rId9" w:history="1">
         <w:r>
           <w:rPr>
             <w:rStyle w:val="Hyperlink"/>
@@ -1604,7 +1688,16 @@
           <w:sz w:val="22"/>
           <w:szCs w:val="22"/>
         </w:rPr>
-        <w:t>Code VARCHAR(2</w:t>
+        <w:t>StateCode</w:t>
+      </w:r>
+      <w:r>
+        <w:rPr>
+          <w:rFonts w:ascii="Arial" w:eastAsia="Times New Roman" w:hAnsi="Arial" w:cs="Arial"/>
+          <w:color w:val="000000"/>
+          <w:sz w:val="22"/>
+          <w:szCs w:val="22"/>
+        </w:rPr>
+        <w:t xml:space="preserve"> VARCHAR(2</w:t>
       </w:r>
       <w:r>
         <w:rPr>
@@ -1652,7 +1745,34 @@
           <w:sz w:val="22"/>
           <w:szCs w:val="22"/>
         </w:rPr>
-        <w:t>(State)</w:t>
+        <w:t>(</w:t>
+      </w:r>
+      <w:r>
+        <w:rPr>
+          <w:rFonts w:ascii="Arial" w:eastAsia="Times New Roman" w:hAnsi="Arial" w:cs="Arial"/>
+          <w:color w:val="000000"/>
+          <w:sz w:val="22"/>
+          <w:szCs w:val="22"/>
+        </w:rPr>
+        <w:t>State</w:t>
+      </w:r>
+      <w:r>
+        <w:rPr>
+          <w:rFonts w:ascii="Arial" w:eastAsia="Times New Roman" w:hAnsi="Arial" w:cs="Arial"/>
+          <w:color w:val="000000"/>
+          <w:sz w:val="22"/>
+          <w:szCs w:val="22"/>
+        </w:rPr>
+        <w:t>Code</w:t>
+      </w:r>
+      <w:r>
+        <w:rPr>
+          <w:rFonts w:ascii="Arial" w:eastAsia="Times New Roman" w:hAnsi="Arial" w:cs="Arial"/>
+          <w:color w:val="000000"/>
+          <w:sz w:val="22"/>
+          <w:szCs w:val="22"/>
+        </w:rPr>
+        <w:t>)</w:t>
       </w:r>
     </w:p>
     <w:p>
@@ -1706,7 +1826,16 @@
           <w:sz w:val="22"/>
           <w:szCs w:val="22"/>
         </w:rPr>
-        <w:t>CREATE TABLE CaseRate (</w:t>
+        <w:t>CREATE TABLE Case</w:t>
+      </w:r>
+      <w:r>
+        <w:rPr>
+          <w:rFonts w:ascii="Arial" w:eastAsia="Times New Roman" w:hAnsi="Arial" w:cs="Arial"/>
+          <w:color w:val="000000"/>
+          <w:sz w:val="22"/>
+          <w:szCs w:val="22"/>
+        </w:rPr>
+        <w:t xml:space="preserve"> (</w:t>
       </w:r>
     </w:p>
     <w:p>
@@ -1727,7 +1856,25 @@
           <w:sz w:val="22"/>
           <w:szCs w:val="22"/>
         </w:rPr>
-        <w:t>Code VARCHAR(2)</w:t>
+        <w:t>State</w:t>
+      </w:r>
+      <w:r>
+        <w:rPr>
+          <w:rFonts w:ascii="Arial" w:eastAsia="Times New Roman" w:hAnsi="Arial" w:cs="Arial"/>
+          <w:color w:val="000000"/>
+          <w:sz w:val="22"/>
+          <w:szCs w:val="22"/>
+        </w:rPr>
+        <w:t>Code</w:t>
+      </w:r>
+      <w:r>
+        <w:rPr>
+          <w:rFonts w:ascii="Arial" w:eastAsia="Times New Roman" w:hAnsi="Arial" w:cs="Arial"/>
+          <w:color w:val="000000"/>
+          <w:sz w:val="22"/>
+          <w:szCs w:val="22"/>
+        </w:rPr>
+        <w:t xml:space="preserve"> VARCHAR(2)</w:t>
       </w:r>
       <w:r>
         <w:rPr>
@@ -1757,7 +1904,7 @@
           <w:sz w:val="22"/>
           <w:szCs w:val="22"/>
         </w:rPr>
-        <w:t xml:space="preserve">Rate int, </w:t>
+        <w:t xml:space="preserve">Case int, </w:t>
       </w:r>
     </w:p>
     <w:p>
@@ -1778,7 +1925,16 @@
           <w:sz w:val="22"/>
           <w:szCs w:val="22"/>
         </w:rPr>
-        <w:t>PRIMARY KEY (Code, Rate)</w:t>
+        <w:t xml:space="preserve">Date date, </w:t>
+      </w:r>
+      <w:r>
+        <w:rPr>
+          <w:rFonts w:ascii="Arial" w:eastAsia="Times New Roman" w:hAnsi="Arial" w:cs="Arial"/>
+          <w:color w:val="000000"/>
+          <w:sz w:val="22"/>
+          <w:szCs w:val="22"/>
+        </w:rPr>
+        <w:t xml:space="preserve"> </w:t>
       </w:r>
     </w:p>
     <w:p>
@@ -1799,7 +1955,43 @@
           <w:sz w:val="22"/>
           <w:szCs w:val="22"/>
         </w:rPr>
-        <w:t>FOREIGN KEY Code REFERENCES State(Code)</w:t>
+        <w:t>PRIMARY KEY</w:t>
+      </w:r>
+      <w:r>
+        <w:rPr>
+          <w:rFonts w:ascii="Arial" w:eastAsia="Times New Roman" w:hAnsi="Arial" w:cs="Arial"/>
+          <w:color w:val="000000"/>
+          <w:sz w:val="22"/>
+          <w:szCs w:val="22"/>
+        </w:rPr>
+        <w:t xml:space="preserve"> (</w:t>
+      </w:r>
+      <w:r>
+        <w:rPr>
+          <w:rFonts w:ascii="Arial" w:eastAsia="Times New Roman" w:hAnsi="Arial" w:cs="Arial"/>
+          <w:color w:val="000000"/>
+          <w:sz w:val="22"/>
+          <w:szCs w:val="22"/>
+        </w:rPr>
+        <w:t>State</w:t>
+      </w:r>
+      <w:r>
+        <w:rPr>
+          <w:rFonts w:ascii="Arial" w:eastAsia="Times New Roman" w:hAnsi="Arial" w:cs="Arial"/>
+          <w:color w:val="000000"/>
+          <w:sz w:val="22"/>
+          <w:szCs w:val="22"/>
+        </w:rPr>
+        <w:t>Code, Date</w:t>
+      </w:r>
+      <w:r>
+        <w:rPr>
+          <w:rFonts w:ascii="Arial" w:eastAsia="Times New Roman" w:hAnsi="Arial" w:cs="Arial"/>
+          <w:color w:val="000000"/>
+          <w:sz w:val="22"/>
+          <w:szCs w:val="22"/>
+        </w:rPr>
+        <w:t>)</w:t>
       </w:r>
     </w:p>
     <w:p>
@@ -1820,7 +2012,25 @@
           <w:sz w:val="22"/>
           <w:szCs w:val="22"/>
         </w:rPr>
-        <w:t>)</w:t>
+        <w:t>FOREIGN KEY Code REFERENCES State(</w:t>
+      </w:r>
+      <w:r>
+        <w:rPr>
+          <w:rFonts w:ascii="Arial" w:eastAsia="Times New Roman" w:hAnsi="Arial" w:cs="Arial"/>
+          <w:color w:val="000000"/>
+          <w:sz w:val="22"/>
+          <w:szCs w:val="22"/>
+        </w:rPr>
+        <w:t>State</w:t>
+      </w:r>
+      <w:r>
+        <w:rPr>
+          <w:rFonts w:ascii="Arial" w:eastAsia="Times New Roman" w:hAnsi="Arial" w:cs="Arial"/>
+          <w:color w:val="000000"/>
+          <w:sz w:val="22"/>
+          <w:szCs w:val="22"/>
+        </w:rPr>
+        <w:t>Code)</w:t>
       </w:r>
     </w:p>
     <w:p>
@@ -1841,7 +2051,7 @@
           <w:sz w:val="22"/>
           <w:szCs w:val="22"/>
         </w:rPr>
-        <w:t>CREATE TABLE CaseCount (</w:t>
+        <w:t>)</w:t>
       </w:r>
     </w:p>
     <w:p>
@@ -1862,7 +2072,7 @@
           <w:sz w:val="22"/>
           <w:szCs w:val="22"/>
         </w:rPr>
-        <w:t>Code VARCHAR(2),</w:t>
+        <w:t>CREATE TABLE CaseCount (</w:t>
       </w:r>
     </w:p>
     <w:p>
@@ -1883,16 +2093,25 @@
           <w:sz w:val="22"/>
           <w:szCs w:val="22"/>
         </w:rPr>
-        <w:t>Case</w:t>
-      </w:r>
-      <w:r>
-        <w:rPr>
-          <w:rFonts w:ascii="Arial" w:eastAsia="Times New Roman" w:hAnsi="Arial" w:cs="Arial"/>
-          <w:color w:val="000000"/>
-          <w:sz w:val="22"/>
-          <w:szCs w:val="22"/>
-        </w:rPr>
-        <w:t xml:space="preserve"> int, </w:t>
+        <w:t>State</w:t>
+      </w:r>
+      <w:r>
+        <w:rPr>
+          <w:rFonts w:ascii="Arial" w:eastAsia="Times New Roman" w:hAnsi="Arial" w:cs="Arial"/>
+          <w:color w:val="000000"/>
+          <w:sz w:val="22"/>
+          <w:szCs w:val="22"/>
+        </w:rPr>
+        <w:t xml:space="preserve">Code </w:t>
+      </w:r>
+      <w:r>
+        <w:rPr>
+          <w:rFonts w:ascii="Arial" w:eastAsia="Times New Roman" w:hAnsi="Arial" w:cs="Arial"/>
+          <w:color w:val="000000"/>
+          <w:sz w:val="22"/>
+          <w:szCs w:val="22"/>
+        </w:rPr>
+        <w:t>VARCHAR(2),</w:t>
       </w:r>
     </w:p>
     <w:p>
@@ -1913,25 +2132,16 @@
           <w:sz w:val="22"/>
           <w:szCs w:val="22"/>
         </w:rPr>
-        <w:t>PRIMARY KEY</w:t>
-      </w:r>
-      <w:r>
-        <w:rPr>
-          <w:rFonts w:ascii="Arial" w:eastAsia="Times New Roman" w:hAnsi="Arial" w:cs="Arial"/>
-          <w:color w:val="000000"/>
-          <w:sz w:val="22"/>
-          <w:szCs w:val="22"/>
-        </w:rPr>
-        <w:t xml:space="preserve"> (Code, Case</w:t>
-      </w:r>
-      <w:r>
-        <w:rPr>
-          <w:rFonts w:ascii="Arial" w:eastAsia="Times New Roman" w:hAnsi="Arial" w:cs="Arial"/>
-          <w:color w:val="000000"/>
-          <w:sz w:val="22"/>
-          <w:szCs w:val="22"/>
-        </w:rPr>
-        <w:t>)</w:t>
+        <w:t>Case</w:t>
+      </w:r>
+      <w:r>
+        <w:rPr>
+          <w:rFonts w:ascii="Arial" w:eastAsia="Times New Roman" w:hAnsi="Arial" w:cs="Arial"/>
+          <w:color w:val="000000"/>
+          <w:sz w:val="22"/>
+          <w:szCs w:val="22"/>
+        </w:rPr>
+        <w:t xml:space="preserve"> int, </w:t>
       </w:r>
     </w:p>
     <w:p>
@@ -1952,7 +2162,43 @@
           <w:sz w:val="22"/>
           <w:szCs w:val="22"/>
         </w:rPr>
-        <w:t>FOREIGN KEY Code REFERENCES State(Code)</w:t>
+        <w:t>PRIMARY KEY</w:t>
+      </w:r>
+      <w:r>
+        <w:rPr>
+          <w:rFonts w:ascii="Arial" w:eastAsia="Times New Roman" w:hAnsi="Arial" w:cs="Arial"/>
+          <w:color w:val="000000"/>
+          <w:sz w:val="22"/>
+          <w:szCs w:val="22"/>
+        </w:rPr>
+        <w:t xml:space="preserve"> (</w:t>
+      </w:r>
+      <w:r>
+        <w:rPr>
+          <w:rFonts w:ascii="Arial" w:eastAsia="Times New Roman" w:hAnsi="Arial" w:cs="Arial"/>
+          <w:color w:val="000000"/>
+          <w:sz w:val="22"/>
+          <w:szCs w:val="22"/>
+        </w:rPr>
+        <w:t>State</w:t>
+      </w:r>
+      <w:r>
+        <w:rPr>
+          <w:rFonts w:ascii="Arial" w:eastAsia="Times New Roman" w:hAnsi="Arial" w:cs="Arial"/>
+          <w:color w:val="000000"/>
+          <w:sz w:val="22"/>
+          <w:szCs w:val="22"/>
+        </w:rPr>
+        <w:t>Code, Case</w:t>
+      </w:r>
+      <w:r>
+        <w:rPr>
+          <w:rFonts w:ascii="Arial" w:eastAsia="Times New Roman" w:hAnsi="Arial" w:cs="Arial"/>
+          <w:color w:val="000000"/>
+          <w:sz w:val="22"/>
+          <w:szCs w:val="22"/>
+        </w:rPr>
+        <w:t>)</w:t>
       </w:r>
     </w:p>
     <w:p>
@@ -1973,7 +2219,25 @@
           <w:sz w:val="22"/>
           <w:szCs w:val="22"/>
         </w:rPr>
-        <w:t>)</w:t>
+        <w:t>FOREIGN KEY Code REFERENCES State(</w:t>
+      </w:r>
+      <w:r>
+        <w:rPr>
+          <w:rFonts w:ascii="Arial" w:eastAsia="Times New Roman" w:hAnsi="Arial" w:cs="Arial"/>
+          <w:color w:val="000000"/>
+          <w:sz w:val="22"/>
+          <w:szCs w:val="22"/>
+        </w:rPr>
+        <w:t>State</w:t>
+      </w:r>
+      <w:r>
+        <w:rPr>
+          <w:rFonts w:ascii="Arial" w:eastAsia="Times New Roman" w:hAnsi="Arial" w:cs="Arial"/>
+          <w:color w:val="000000"/>
+          <w:sz w:val="22"/>
+          <w:szCs w:val="22"/>
+        </w:rPr>
+        <w:t>Code)</w:t>
       </w:r>
     </w:p>
     <w:p>
@@ -1987,6 +2251,15 @@
           <w:szCs w:val="22"/>
         </w:rPr>
       </w:pPr>
+      <w:r>
+        <w:rPr>
+          <w:rFonts w:ascii="Arial" w:eastAsia="Times New Roman" w:hAnsi="Arial" w:cs="Arial"/>
+          <w:color w:val="000000"/>
+          <w:sz w:val="22"/>
+          <w:szCs w:val="22"/>
+        </w:rPr>
+        <w:t>)</w:t>
+      </w:r>
     </w:p>
     <w:p>
       <w:pPr>
@@ -1999,15 +2272,6 @@
           <w:szCs w:val="22"/>
         </w:rPr>
       </w:pPr>
-      <w:r>
-        <w:rPr>
-          <w:rFonts w:ascii="Arial" w:eastAsia="Times New Roman" w:hAnsi="Arial" w:cs="Arial"/>
-          <w:color w:val="000000"/>
-          <w:sz w:val="22"/>
-          <w:szCs w:val="22"/>
-        </w:rPr>
-        <w:t>CREATE TABLE CasePredict(</w:t>
-      </w:r>
     </w:p>
     <w:p>
       <w:pPr>
@@ -2027,7 +2291,7 @@
           <w:sz w:val="22"/>
           <w:szCs w:val="22"/>
         </w:rPr>
-        <w:t>Code VARCHAR(2),</w:t>
+        <w:t>CREATE TABLE CasePredict(</w:t>
       </w:r>
     </w:p>
     <w:p>
@@ -2048,16 +2312,16 @@
           <w:sz w:val="22"/>
           <w:szCs w:val="22"/>
         </w:rPr>
-        <w:t>Predict</w:t>
-      </w:r>
-      <w:r>
-        <w:rPr>
-          <w:rFonts w:ascii="Arial" w:eastAsia="Times New Roman" w:hAnsi="Arial" w:cs="Arial"/>
-          <w:color w:val="000000"/>
-          <w:sz w:val="22"/>
-          <w:szCs w:val="22"/>
-        </w:rPr>
-        <w:t xml:space="preserve"> int,</w:t>
+        <w:t>State</w:t>
+      </w:r>
+      <w:r>
+        <w:rPr>
+          <w:rFonts w:ascii="Arial" w:eastAsia="Times New Roman" w:hAnsi="Arial" w:cs="Arial"/>
+          <w:color w:val="000000"/>
+          <w:sz w:val="22"/>
+          <w:szCs w:val="22"/>
+        </w:rPr>
+        <w:t>Code VARCHAR(2),</w:t>
       </w:r>
     </w:p>
     <w:p>
@@ -2078,25 +2342,16 @@
           <w:sz w:val="22"/>
           <w:szCs w:val="22"/>
         </w:rPr>
-        <w:t>PRIMARY KEY</w:t>
-      </w:r>
-      <w:r>
-        <w:rPr>
-          <w:rFonts w:ascii="Arial" w:eastAsia="Times New Roman" w:hAnsi="Arial" w:cs="Arial"/>
-          <w:color w:val="000000"/>
-          <w:sz w:val="22"/>
-          <w:szCs w:val="22"/>
-        </w:rPr>
-        <w:t xml:space="preserve"> (Code, Predict</w:t>
-      </w:r>
-      <w:r>
-        <w:rPr>
-          <w:rFonts w:ascii="Arial" w:eastAsia="Times New Roman" w:hAnsi="Arial" w:cs="Arial"/>
-          <w:color w:val="000000"/>
-          <w:sz w:val="22"/>
-          <w:szCs w:val="22"/>
-        </w:rPr>
-        <w:t>)</w:t>
+        <w:t>Predict</w:t>
+      </w:r>
+      <w:r>
+        <w:rPr>
+          <w:rFonts w:ascii="Arial" w:eastAsia="Times New Roman" w:hAnsi="Arial" w:cs="Arial"/>
+          <w:color w:val="000000"/>
+          <w:sz w:val="22"/>
+          <w:szCs w:val="22"/>
+        </w:rPr>
+        <w:t xml:space="preserve"> int,</w:t>
       </w:r>
     </w:p>
     <w:p>
@@ -2117,7 +2372,43 @@
           <w:sz w:val="22"/>
           <w:szCs w:val="22"/>
         </w:rPr>
-        <w:t>FOREIGN KEY Code REFERENCES State(Code)</w:t>
+        <w:t>PRIMARY KEY</w:t>
+      </w:r>
+      <w:r>
+        <w:rPr>
+          <w:rFonts w:ascii="Arial" w:eastAsia="Times New Roman" w:hAnsi="Arial" w:cs="Arial"/>
+          <w:color w:val="000000"/>
+          <w:sz w:val="22"/>
+          <w:szCs w:val="22"/>
+        </w:rPr>
+        <w:t xml:space="preserve"> (</w:t>
+      </w:r>
+      <w:r>
+        <w:rPr>
+          <w:rFonts w:ascii="Arial" w:eastAsia="Times New Roman" w:hAnsi="Arial" w:cs="Arial"/>
+          <w:color w:val="000000"/>
+          <w:sz w:val="22"/>
+          <w:szCs w:val="22"/>
+        </w:rPr>
+        <w:t>State</w:t>
+      </w:r>
+      <w:r>
+        <w:rPr>
+          <w:rFonts w:ascii="Arial" w:eastAsia="Times New Roman" w:hAnsi="Arial" w:cs="Arial"/>
+          <w:color w:val="000000"/>
+          <w:sz w:val="22"/>
+          <w:szCs w:val="22"/>
+        </w:rPr>
+        <w:t>Code, Predict</w:t>
+      </w:r>
+      <w:r>
+        <w:rPr>
+          <w:rFonts w:ascii="Arial" w:eastAsia="Times New Roman" w:hAnsi="Arial" w:cs="Arial"/>
+          <w:color w:val="000000"/>
+          <w:sz w:val="22"/>
+          <w:szCs w:val="22"/>
+        </w:rPr>
+        <w:t>)</w:t>
       </w:r>
     </w:p>
     <w:p>
@@ -2131,6 +2422,24 @@
           <w:szCs w:val="22"/>
         </w:rPr>
       </w:pPr>
+      <w:r>
+        <w:rPr>
+          <w:rFonts w:ascii="Arial" w:eastAsia="Times New Roman" w:hAnsi="Arial" w:cs="Arial"/>
+          <w:color w:val="000000"/>
+          <w:sz w:val="22"/>
+          <w:szCs w:val="22"/>
+        </w:rPr>
+        <w:t>FOREIGN KEY Code REFERENCES State(</w:t>
+      </w:r>
+      <w:r>
+        <w:rPr>
+          <w:rFonts w:ascii="Arial" w:eastAsia="Times New Roman" w:hAnsi="Arial" w:cs="Arial"/>
+          <w:color w:val="000000"/>
+          <w:sz w:val="22"/>
+          <w:szCs w:val="22"/>
+        </w:rPr>
+        <w:t>State</w:t>
+      </w:r>
       <w:bookmarkStart w:id="0" w:name="_GoBack"/>
       <w:bookmarkEnd w:id="0"/>
       <w:r>
@@ -2140,7 +2449,7 @@
           <w:sz w:val="22"/>
           <w:szCs w:val="22"/>
         </w:rPr>
-        <w:t>)</w:t>
+        <w:t>Code)</w:t>
       </w:r>
     </w:p>
     <w:p>
@@ -2154,6 +2463,15 @@
           <w:szCs w:val="22"/>
         </w:rPr>
       </w:pPr>
+      <w:r>
+        <w:rPr>
+          <w:rFonts w:ascii="Arial" w:eastAsia="Times New Roman" w:hAnsi="Arial" w:cs="Arial"/>
+          <w:color w:val="000000"/>
+          <w:sz w:val="22"/>
+          <w:szCs w:val="22"/>
+        </w:rPr>
+        <w:t>)</w:t>
+      </w:r>
     </w:p>
     <w:p>
       <w:pPr>
@@ -2161,22 +2479,11 @@
         <w:textAlignment w:val="baseline"/>
         <w:rPr>
           <w:rFonts w:ascii="Arial" w:eastAsia="Times New Roman" w:hAnsi="Arial" w:cs="Arial"/>
-          <w:b/>
-          <w:color w:val="000000"/>
-          <w:sz w:val="22"/>
-          <w:szCs w:val="22"/>
-        </w:rPr>
-      </w:pPr>
-      <w:r>
-        <w:rPr>
-          <w:rFonts w:ascii="Arial" w:eastAsia="Times New Roman" w:hAnsi="Arial" w:cs="Arial"/>
-          <w:b/>
-          <w:color w:val="000000"/>
-          <w:sz w:val="22"/>
-          <w:szCs w:val="22"/>
-        </w:rPr>
-        <w:t>NoSql – MongoDB</w:t>
-      </w:r>
+          <w:color w:val="000000"/>
+          <w:sz w:val="22"/>
+          <w:szCs w:val="22"/>
+        </w:rPr>
+      </w:pPr>
     </w:p>
     <w:p>
       <w:pPr>
@@ -2184,19 +2491,21 @@
         <w:textAlignment w:val="baseline"/>
         <w:rPr>
           <w:rFonts w:ascii="Arial" w:eastAsia="Times New Roman" w:hAnsi="Arial" w:cs="Arial"/>
-          <w:color w:val="000000"/>
-          <w:sz w:val="22"/>
-          <w:szCs w:val="22"/>
-        </w:rPr>
-      </w:pPr>
-      <w:r>
-        <w:rPr>
-          <w:rFonts w:ascii="Arial" w:eastAsia="Times New Roman" w:hAnsi="Arial" w:cs="Arial"/>
-          <w:color w:val="000000"/>
-          <w:sz w:val="22"/>
-          <w:szCs w:val="22"/>
-        </w:rPr>
-        <w:t xml:space="preserve">Collections : notices, links </w:t>
+          <w:b/>
+          <w:color w:val="000000"/>
+          <w:sz w:val="22"/>
+          <w:szCs w:val="22"/>
+        </w:rPr>
+      </w:pPr>
+      <w:r>
+        <w:rPr>
+          <w:rFonts w:ascii="Arial" w:eastAsia="Times New Roman" w:hAnsi="Arial" w:cs="Arial"/>
+          <w:b/>
+          <w:color w:val="000000"/>
+          <w:sz w:val="22"/>
+          <w:szCs w:val="22"/>
+        </w:rPr>
+        <w:t>NoSql – MongoDB</w:t>
       </w:r>
     </w:p>
     <w:p>
@@ -2210,6 +2519,15 @@
           <w:szCs w:val="22"/>
         </w:rPr>
       </w:pPr>
+      <w:r>
+        <w:rPr>
+          <w:rFonts w:ascii="Arial" w:eastAsia="Times New Roman" w:hAnsi="Arial" w:cs="Arial"/>
+          <w:color w:val="000000"/>
+          <w:sz w:val="22"/>
+          <w:szCs w:val="22"/>
+        </w:rPr>
+        <w:t xml:space="preserve">Collections : notices, links </w:t>
+      </w:r>
     </w:p>
     <w:p>
       <w:pPr>
@@ -2217,15 +2535,37 @@
         <w:textAlignment w:val="baseline"/>
         <w:rPr>
           <w:rFonts w:ascii="Arial" w:eastAsia="Times New Roman" w:hAnsi="Arial" w:cs="Arial"/>
-          <w:color w:val="000000"/>
-          <w:sz w:val="22"/>
-          <w:szCs w:val="22"/>
-        </w:rPr>
-      </w:pPr>
+          <w:b/>
+          <w:color w:val="000000"/>
+          <w:sz w:val="22"/>
+          <w:szCs w:val="22"/>
+        </w:rPr>
+      </w:pPr>
+      <w:r>
+        <w:rPr>
+          <w:rFonts w:ascii="Arial" w:eastAsia="Times New Roman" w:hAnsi="Arial" w:cs="Arial"/>
+          <w:b/>
+          <w:color w:val="000000"/>
+          <w:sz w:val="22"/>
+          <w:szCs w:val="22"/>
+        </w:rPr>
+        <w:t>ER</w:t>
+      </w:r>
+      <w:r>
+        <w:rPr>
+          <w:rFonts w:ascii="Arial" w:eastAsia="Times New Roman" w:hAnsi="Arial" w:cs="Arial"/>
+          <w:b/>
+          <w:color w:val="000000"/>
+          <w:sz w:val="22"/>
+          <w:szCs w:val="22"/>
+        </w:rPr>
+        <w:t xml:space="preserve"> Diagram</w:t>
+      </w:r>
     </w:p>
     <w:p>
       <w:pPr>
         <w:spacing w:before="100" w:beforeAutospacing="1" w:after="100" w:afterAutospacing="1"/>
+        <w:jc w:val="center"/>
         <w:textAlignment w:val="baseline"/>
         <w:rPr>
           <w:rFonts w:ascii="Arial" w:eastAsia="Times New Roman" w:hAnsi="Arial" w:cs="Arial"/>
@@ -2239,21 +2579,59 @@
         <w:rPr>
           <w:rFonts w:ascii="Arial" w:eastAsia="Times New Roman" w:hAnsi="Arial" w:cs="Arial"/>
           <w:b/>
-          <w:color w:val="000000"/>
-          <w:sz w:val="22"/>
-          <w:szCs w:val="22"/>
-        </w:rPr>
-        <w:t>ER</w:t>
-      </w:r>
-      <w:r>
-        <w:rPr>
-          <w:rFonts w:ascii="Arial" w:eastAsia="Times New Roman" w:hAnsi="Arial" w:cs="Arial"/>
-          <w:b/>
-          <w:color w:val="000000"/>
-          <w:sz w:val="22"/>
-          <w:szCs w:val="22"/>
-        </w:rPr>
-        <w:t xml:space="preserve"> Diagram </w:t>
+          <w:noProof/>
+          <w:color w:val="000000"/>
+          <w:sz w:val="22"/>
+          <w:szCs w:val="22"/>
+        </w:rPr>
+        <w:drawing>
+          <wp:inline distT="0" distB="0" distL="0" distR="0" wp14:anchorId="1CF72B61" wp14:editId="15197886">
+            <wp:extent cx="4623435" cy="3011654"/>
+            <wp:effectExtent l="0" t="0" r="0" b="11430"/>
+            <wp:docPr id="1" name="Picture 1" descr="../../Downloads/550ERDiagram.png"/>
+            <wp:cNvGraphicFramePr>
+              <a:graphicFrameLocks xmlns:a="http://schemas.openxmlformats.org/drawingml/2006/main" noChangeAspect="1"/>
+            </wp:cNvGraphicFramePr>
+            <a:graphic xmlns:a="http://schemas.openxmlformats.org/drawingml/2006/main">
+              <a:graphicData uri="http://schemas.openxmlformats.org/drawingml/2006/picture">
+                <pic:pic xmlns:pic="http://schemas.openxmlformats.org/drawingml/2006/picture">
+                  <pic:nvPicPr>
+                    <pic:cNvPr id="0" name="Picture 1" descr="../../Downloads/550ERDiagram.png"/>
+                    <pic:cNvPicPr>
+                      <a:picLocks noChangeAspect="1" noChangeArrowheads="1"/>
+                    </pic:cNvPicPr>
+                  </pic:nvPicPr>
+                  <pic:blipFill>
+                    <a:blip r:embed="rId10">
+                      <a:extLst>
+                        <a:ext uri="{28A0092B-C50C-407E-A947-70E740481C1C}">
+                          <a14:useLocalDpi xmlns:a14="http://schemas.microsoft.com/office/drawing/2010/main" val="0"/>
+                        </a:ext>
+                      </a:extLst>
+                    </a:blip>
+                    <a:srcRect/>
+                    <a:stretch>
+                      <a:fillRect/>
+                    </a:stretch>
+                  </pic:blipFill>
+                  <pic:spPr bwMode="auto">
+                    <a:xfrm>
+                      <a:off x="0" y="0"/>
+                      <a:ext cx="4630558" cy="3016294"/>
+                    </a:xfrm>
+                    <a:prstGeom prst="rect">
+                      <a:avLst/>
+                    </a:prstGeom>
+                    <a:noFill/>
+                    <a:ln>
+                      <a:noFill/>
+                    </a:ln>
+                  </pic:spPr>
+                </pic:pic>
+              </a:graphicData>
+            </a:graphic>
+          </wp:inline>
+        </w:drawing>
       </w:r>
     </w:p>
     <w:sectPr>
@@ -4656,6 +5034,18 @@
       <w:u w:val="single"/>
     </w:rPr>
   </w:style>
+  <w:style w:type="character" w:styleId="FollowedHyperlink">
+    <w:name w:val="FollowedHyperlink"/>
+    <w:basedOn w:val="DefaultParagraphFont"/>
+    <w:uiPriority w:val="99"/>
+    <w:semiHidden/>
+    <w:unhideWhenUsed/>
+    <w:rsid w:val="009206B5"/>
+    <w:rPr>
+      <w:color w:val="954F72" w:themeColor="followedHyperlink"/>
+      <w:u w:val="single"/>
+    </w:rPr>
+  </w:style>
 </w:styles>
 </file>
 

</xml_diff>